<commit_message>
with updated forntend v1
</commit_message>
<xml_diff>
--- a/Study and Implementation of International Standards in security of Block Chain Technology.docx
+++ b/Study and Implementation of International Standards in security of Block Chain Technology.docx
@@ -16,15 +16,13 @@
         </w:rPr>
         <w:t xml:space="preserve">Enhancing and </w:t>
       </w:r>
-      <w:proofErr w:type="spellStart"/>
-      <w:r>
-        <w:rPr>
-          <w:b/>
-          <w:bCs/>
-        </w:rPr>
-        <w:t>Analyzing</w:t>
-      </w:r>
-      <w:proofErr w:type="spellEnd"/>
+      <w:r>
+        <w:rPr>
+          <w:b/>
+          <w:bCs/>
+        </w:rPr>
+        <w:t>Analysing</w:t>
+      </w:r>
       <w:r>
         <w:rPr>
           <w:b/>
@@ -159,7 +157,7 @@
     <w:p>
       <w:r>
         <w:pict w14:anchorId="0D3F1588">
-          <v:rect id="_x0000_i1139" style="width:0;height:1.5pt" o:hralign="center" o:hrstd="t" o:hr="t" fillcolor="#a0a0a0" stroked="f"/>
+          <v:rect id="_x0000_i1025" style="width:0;height:1.5pt" o:hralign="center" o:hrstd="t" o:hr="t" fillcolor="#a0a0a0" stroked="f"/>
         </w:pict>
       </w:r>
     </w:p>
@@ -345,7 +343,7 @@
     <w:p>
       <w:r>
         <w:pict w14:anchorId="4829CBB0">
-          <v:rect id="_x0000_i1140" style="width:0;height:1.5pt" o:hralign="center" o:hrstd="t" o:hr="t" fillcolor="#a0a0a0" stroked="f"/>
+          <v:rect id="_x0000_i1026" style="width:0;height:1.5pt" o:hralign="center" o:hrstd="t" o:hr="t" fillcolor="#a0a0a0" stroked="f"/>
         </w:pict>
       </w:r>
     </w:p>
@@ -480,7 +478,7 @@
     <w:p>
       <w:r>
         <w:pict w14:anchorId="0677EB25">
-          <v:rect id="_x0000_i1141" style="width:0;height:1.5pt" o:hralign="center" o:hrstd="t" o:hr="t" fillcolor="#a0a0a0" stroked="f"/>
+          <v:rect id="_x0000_i1027" style="width:0;height:1.5pt" o:hralign="center" o:hrstd="t" o:hr="t" fillcolor="#a0a0a0" stroked="f"/>
         </w:pict>
       </w:r>
     </w:p>
@@ -798,23 +796,116 @@
         <w:t>: DLT node responsible for validating transactions and blocks in a DLT system.</w:t>
       </w:r>
     </w:p>
+    <w:p/>
     <w:p>
+      <w:pPr>
+        <w:rPr>
+          <w:b/>
+          <w:bCs/>
+        </w:rPr>
+      </w:pPr>
+    </w:p>
+    <w:p>
+      <w:pPr>
+        <w:rPr>
+          <w:b/>
+          <w:bCs/>
+        </w:rPr>
+      </w:pPr>
+    </w:p>
+    <w:p>
+      <w:pPr>
+        <w:rPr>
+          <w:b/>
+          <w:bCs/>
+        </w:rPr>
+      </w:pPr>
+    </w:p>
+    <w:p>
+      <w:pPr>
+        <w:rPr>
+          <w:b/>
+          <w:bCs/>
+        </w:rPr>
+      </w:pPr>
+    </w:p>
+    <w:p>
+      <w:pPr>
+        <w:rPr>
+          <w:b/>
+          <w:bCs/>
+        </w:rPr>
+      </w:pPr>
+      <w:r>
+        <w:rPr>
+          <w:b/>
+          <w:bCs/>
+        </w:rPr>
+        <w:lastRenderedPageBreak/>
+        <w:t>FLOWCART OF THE WORKING</w:t>
+      </w:r>
+    </w:p>
+    <w:p>
+      <w:pPr>
+        <w:rPr>
+          <w:b/>
+          <w:bCs/>
+        </w:rPr>
+      </w:pPr>
+      <w:hyperlink r:id="rId6" w:history="1">
+        <w:r>
+          <w:rPr>
+            <w:rStyle w:val="Hyperlink"/>
+            <w:b/>
+            <w:bCs/>
+          </w:rPr>
+          <w:t>Click to view th</w:t>
+        </w:r>
+        <w:r>
+          <w:rPr>
+            <w:rStyle w:val="Hyperlink"/>
+            <w:b/>
+            <w:bCs/>
+          </w:rPr>
+          <w:t>e</w:t>
+        </w:r>
+        <w:r>
+          <w:rPr>
+            <w:rStyle w:val="Hyperlink"/>
+            <w:b/>
+            <w:bCs/>
+          </w:rPr>
+          <w:t xml:space="preserve"> </w:t>
+        </w:r>
+        <w:proofErr w:type="spellStart"/>
+        <w:r>
+          <w:rPr>
+            <w:rStyle w:val="Hyperlink"/>
+            <w:b/>
+            <w:bCs/>
+          </w:rPr>
+          <w:t>flowChart</w:t>
+        </w:r>
+        <w:proofErr w:type="spellEnd"/>
+      </w:hyperlink>
+    </w:p>
+    <w:p>
       <w:r>
         <w:rPr>
           <w:noProof/>
         </w:rPr>
         <w:drawing>
-          <wp:anchor distT="0" distB="0" distL="114300" distR="114300" simplePos="0" relativeHeight="251659264" behindDoc="0" locked="0" layoutInCell="1" allowOverlap="1" wp14:anchorId="452DA8D0" wp14:editId="425573C0">
+          <wp:anchor distT="0" distB="0" distL="114300" distR="114300" simplePos="0" relativeHeight="251659264" behindDoc="0" locked="0" layoutInCell="1" allowOverlap="1" wp14:anchorId="452DA8D0" wp14:editId="00C9AFDF">
             <wp:simplePos x="0" y="0"/>
-            <wp:positionH relativeFrom="column">
-              <wp:posOffset>0</wp:posOffset>
+            <wp:positionH relativeFrom="margin">
+              <wp:align>center</wp:align>
             </wp:positionH>
             <wp:positionV relativeFrom="paragraph">
-              <wp:posOffset>-635</wp:posOffset>
+              <wp:posOffset>277937</wp:posOffset>
             </wp:positionV>
-            <wp:extent cx="6991350" cy="3122948"/>
-            <wp:effectExtent l="0" t="0" r="0" b="0"/>
-            <wp:wrapNone/>
+            <wp:extent cx="6964045" cy="3110230"/>
+            <wp:effectExtent l="0" t="0" r="8255" b="0"/>
+            <wp:wrapSquare wrapText="bothSides"/>
             <wp:docPr id="1169385419" name="Picture 2" descr="A screenshot of a video game&#10;&#10;Description automatically generated"/>
             <wp:cNvGraphicFramePr>
               <a:graphicFrameLocks xmlns:a="http://schemas.openxmlformats.org/drawingml/2006/main" noChangeAspect="1"/>
@@ -829,7 +920,7 @@
                     </pic:cNvPicPr>
                   </pic:nvPicPr>
                   <pic:blipFill>
-                    <a:blip r:embed="rId6" cstate="print">
+                    <a:blip r:embed="rId7" cstate="print">
                       <a:extLst>
                         <a:ext uri="{28A0092B-C50C-407E-A947-70E740481C1C}">
                           <a14:useLocalDpi xmlns:a14="http://schemas.microsoft.com/office/drawing/2010/main" val="0"/>
@@ -844,7 +935,7 @@
                   <pic:spPr bwMode="auto">
                     <a:xfrm>
                       <a:off x="0" y="0"/>
-                      <a:ext cx="6991350" cy="3122948"/>
+                      <a:ext cx="6964045" cy="3110230"/>
                     </a:xfrm>
                     <a:prstGeom prst="rect">
                       <a:avLst/>
@@ -857,10 +948,33 @@
                 </pic:pic>
               </a:graphicData>
             </a:graphic>
+            <wp14:sizeRelH relativeFrom="margin">
+              <wp14:pctWidth>0</wp14:pctWidth>
+            </wp14:sizeRelH>
+            <wp14:sizeRelV relativeFrom="margin">
+              <wp14:pctHeight>0</wp14:pctHeight>
+            </wp14:sizeRelV>
           </wp:anchor>
         </w:drawing>
       </w:r>
     </w:p>
+    <w:p/>
+    <w:p/>
+    <w:p/>
+    <w:p>
+      <w:pPr>
+        <w:ind w:left="720"/>
+        <w:rPr>
+          <w:noProof/>
+        </w:rPr>
+      </w:pPr>
+    </w:p>
+    <w:p>
+      <w:pPr>
+        <w:ind w:left="720"/>
+      </w:pPr>
+    </w:p>
+    <w:p/>
     <w:sectPr>
       <w:pgSz w:w="11906" w:h="16838"/>
       <w:pgMar w:top="1440" w:right="1440" w:bottom="1440" w:left="1440" w:header="708" w:footer="708" w:gutter="0"/>
@@ -5431,6 +5545,7 @@
   <w:style w:type="character" w:default="1" w:styleId="DefaultParagraphFont">
     <w:name w:val="Default Paragraph Font"/>
     <w:uiPriority w:val="1"/>
+    <w:semiHidden/>
     <w:unhideWhenUsed/>
   </w:style>
   <w:style w:type="table" w:default="1" w:styleId="TableNormal">
@@ -5767,6 +5882,18 @@
       <w:shd w:val="clear" w:color="auto" w:fill="E1DFDD"/>
     </w:rPr>
   </w:style>
+  <w:style w:type="character" w:styleId="FollowedHyperlink">
+    <w:name w:val="FollowedHyperlink"/>
+    <w:basedOn w:val="DefaultParagraphFont"/>
+    <w:uiPriority w:val="99"/>
+    <w:semiHidden/>
+    <w:unhideWhenUsed/>
+    <w:rsid w:val="00A22A33"/>
+    <w:rPr>
+      <w:color w:val="96607D" w:themeColor="followedHyperlink"/>
+      <w:u w:val="single"/>
+    </w:rPr>
+  </w:style>
 </w:styles>
 </file>
 

</xml_diff>